<commit_message>
modified of the main css files
</commit_message>
<xml_diff>
--- a/css/This is my new file.docx
+++ b/css/This is my new file.docx
@@ -5,6 +5,21 @@
     <w:p>
       <w:r>
         <w:t>This is my new file</w:t>
+      </w:r>
+    </w:p>
+    <w:p>
+      <w:r>
+        <w:t>Body {</w:t>
+      </w:r>
+    </w:p>
+    <w:p>
+      <w:r>
+        <w:t xml:space="preserve">     Front-size: 10px;</w:t>
+      </w:r>
+    </w:p>
+    <w:p>
+      <w:r>
+        <w:t>}</w:t>
       </w:r>
     </w:p>
     <w:sectPr>

</xml_diff>